<commit_message>
updated text manipulation with firebase
</commit_message>
<xml_diff>
--- a/Dimed Інструкція.docx
+++ b/Dimed Інструкція.docx
@@ -2703,6 +2703,7 @@
       <w:r>
         <w:rPr>
           <w:rFonts w:ascii="Times New Roman" w:hAnsi="Times New Roman" w:cs="Times New Roman"/>
+          <w:noProof/>
           <w:sz w:val="28"/>
           <w:szCs w:val="28"/>
           <w:lang w:val="en-US"/>
@@ -2806,6 +2807,7 @@
       <w:r>
         <w:rPr>
           <w:rFonts w:ascii="Times New Roman" w:hAnsi="Times New Roman" w:cs="Times New Roman"/>
+          <w:noProof/>
           <w:sz w:val="28"/>
           <w:szCs w:val="28"/>
         </w:rPr>
@@ -2900,6 +2902,9 @@
     </w:p>
     <w:p>
       <w:r>
+        <w:rPr>
+          <w:noProof/>
+        </w:rPr>
         <w:drawing>
           <wp:inline distT="0" distB="0" distL="0" distR="0" wp14:anchorId="6BCC9984" wp14:editId="5F469200">
             <wp:extent cx="5731510" cy="3522980"/>
@@ -2935,6 +2940,246 @@
             </a:graphic>
           </wp:inline>
         </w:drawing>
+      </w:r>
+    </w:p>
+    <w:p/>
+    <w:p/>
+    <w:p>
+      <w:pPr>
+        <w:rPr>
+          <w:rFonts w:ascii="Times New Roman" w:hAnsi="Times New Roman" w:cs="Times New Roman"/>
+          <w:b/>
+          <w:bCs/>
+          <w:sz w:val="28"/>
+          <w:szCs w:val="28"/>
+        </w:rPr>
+      </w:pPr>
+      <w:r>
+        <w:rPr>
+          <w:rFonts w:ascii="Times New Roman" w:hAnsi="Times New Roman" w:cs="Times New Roman"/>
+          <w:b/>
+          <w:bCs/>
+          <w:sz w:val="28"/>
+          <w:szCs w:val="28"/>
+        </w:rPr>
+        <w:lastRenderedPageBreak/>
+        <w:t>Маніпуляції з текстом для розширених послуг та хвороб:</w:t>
+      </w:r>
+    </w:p>
+    <w:p>
+      <w:pPr>
+        <w:rPr>
+          <w:rFonts w:ascii="Times New Roman" w:hAnsi="Times New Roman" w:cs="Times New Roman"/>
+          <w:sz w:val="28"/>
+          <w:szCs w:val="28"/>
+          <w:lang w:val="ru-RU"/>
+        </w:rPr>
+      </w:pPr>
+      <w:r>
+        <w:rPr>
+          <w:rFonts w:ascii="Times New Roman" w:hAnsi="Times New Roman" w:cs="Times New Roman"/>
+          <w:sz w:val="28"/>
+          <w:szCs w:val="28"/>
+        </w:rPr>
+        <w:t xml:space="preserve">Для того щоб перенести текст на новий рядок (тобто зробити новий параграф), треба перед реченням, яке хочемо перевести на новий рядок прописати </w:t>
+      </w:r>
+      <w:r>
+        <w:rPr>
+          <w:rFonts w:ascii="Times New Roman" w:hAnsi="Times New Roman" w:cs="Times New Roman"/>
+          <w:b/>
+          <w:bCs/>
+          <w:sz w:val="28"/>
+          <w:szCs w:val="28"/>
+        </w:rPr>
+        <w:t>\</w:t>
+      </w:r>
+      <w:r>
+        <w:rPr>
+          <w:rFonts w:ascii="Times New Roman" w:hAnsi="Times New Roman" w:cs="Times New Roman"/>
+          <w:b/>
+          <w:bCs/>
+          <w:sz w:val="28"/>
+          <w:szCs w:val="28"/>
+          <w:lang w:val="en-US"/>
+        </w:rPr>
+        <w:t>n</w:t>
+      </w:r>
+      <w:r>
+        <w:rPr>
+          <w:rFonts w:ascii="Times New Roman" w:hAnsi="Times New Roman" w:cs="Times New Roman"/>
+          <w:sz w:val="28"/>
+          <w:szCs w:val="28"/>
+          <w:lang w:val="ru-RU"/>
+        </w:rPr>
+        <w:t>.</w:t>
+      </w:r>
+    </w:p>
+    <w:p>
+      <w:pPr>
+        <w:rPr>
+          <w:rFonts w:ascii="Times New Roman" w:hAnsi="Times New Roman" w:cs="Times New Roman"/>
+          <w:sz w:val="28"/>
+          <w:szCs w:val="28"/>
+        </w:rPr>
+      </w:pPr>
+      <w:r>
+        <w:rPr>
+          <w:rFonts w:ascii="Times New Roman" w:hAnsi="Times New Roman" w:cs="Times New Roman"/>
+          <w:sz w:val="28"/>
+          <w:szCs w:val="28"/>
+        </w:rPr>
+        <w:t xml:space="preserve">Для того щоб в тексті виділити якесь слово, речення чи цілий параграф, потрібно його обернути в </w:t>
+      </w:r>
+      <w:r>
+        <w:rPr>
+          <w:rFonts w:ascii="Times New Roman" w:hAnsi="Times New Roman" w:cs="Times New Roman"/>
+          <w:b/>
+          <w:bCs/>
+          <w:sz w:val="28"/>
+          <w:szCs w:val="28"/>
+          <w:lang w:val="ru-RU"/>
+        </w:rPr>
+        <w:t>&lt;</w:t>
+      </w:r>
+      <w:r>
+        <w:rPr>
+          <w:rFonts w:ascii="Times New Roman" w:hAnsi="Times New Roman" w:cs="Times New Roman"/>
+          <w:b/>
+          <w:bCs/>
+          <w:sz w:val="28"/>
+          <w:szCs w:val="28"/>
+          <w:lang w:val="en-US"/>
+        </w:rPr>
+        <w:t>b</w:t>
+      </w:r>
+      <w:r>
+        <w:rPr>
+          <w:rFonts w:ascii="Times New Roman" w:hAnsi="Times New Roman" w:cs="Times New Roman"/>
+          <w:b/>
+          <w:bCs/>
+          <w:sz w:val="28"/>
+          <w:szCs w:val="28"/>
+          <w:lang w:val="ru-RU"/>
+        </w:rPr>
+        <w:t>&gt;&lt;/</w:t>
+      </w:r>
+      <w:r>
+        <w:rPr>
+          <w:rFonts w:ascii="Times New Roman" w:hAnsi="Times New Roman" w:cs="Times New Roman"/>
+          <w:b/>
+          <w:bCs/>
+          <w:sz w:val="28"/>
+          <w:szCs w:val="28"/>
+          <w:lang w:val="en-US"/>
+        </w:rPr>
+        <w:t>b</w:t>
+      </w:r>
+      <w:r>
+        <w:rPr>
+          <w:rFonts w:ascii="Times New Roman" w:hAnsi="Times New Roman" w:cs="Times New Roman"/>
+          <w:b/>
+          <w:bCs/>
+          <w:sz w:val="28"/>
+          <w:szCs w:val="28"/>
+          <w:lang w:val="ru-RU"/>
+        </w:rPr>
+        <w:t>&gt;</w:t>
+      </w:r>
+      <w:r>
+        <w:rPr>
+          <w:rFonts w:ascii="Times New Roman" w:hAnsi="Times New Roman" w:cs="Times New Roman"/>
+          <w:sz w:val="28"/>
+          <w:szCs w:val="28"/>
+          <w:lang w:val="ru-RU"/>
+        </w:rPr>
+        <w:t xml:space="preserve"> . Наприклад є речення: </w:t>
+      </w:r>
+      <w:r>
+        <w:rPr>
+          <w:rFonts w:ascii="Times New Roman" w:hAnsi="Times New Roman" w:cs="Times New Roman"/>
+          <w:color w:val="000000"/>
+          <w:sz w:val="28"/>
+          <w:szCs w:val="28"/>
+        </w:rPr>
+        <w:t>Лікувальний масаж - це один з методів механічного впливу на пацієнта , а саме на м’язи ,фасції,сухожилки-кріплення м’язів.</w:t>
+      </w:r>
+      <w:r>
+        <w:rPr>
+          <w:rFonts w:ascii="Times New Roman" w:hAnsi="Times New Roman" w:cs="Times New Roman"/>
+          <w:color w:val="000000"/>
+          <w:sz w:val="28"/>
+          <w:szCs w:val="28"/>
+        </w:rPr>
+        <w:t xml:space="preserve"> Я хочу “Лікувальний масаж виділити жирним”, я пишу &lt;</w:t>
+      </w:r>
+      <w:r>
+        <w:rPr>
+          <w:rFonts w:ascii="Times New Roman" w:hAnsi="Times New Roman" w:cs="Times New Roman"/>
+          <w:color w:val="000000"/>
+          <w:sz w:val="28"/>
+          <w:szCs w:val="28"/>
+          <w:lang w:val="en-US"/>
+        </w:rPr>
+        <w:t>b</w:t>
+      </w:r>
+      <w:r>
+        <w:rPr>
+          <w:rFonts w:ascii="Times New Roman" w:hAnsi="Times New Roman" w:cs="Times New Roman"/>
+          <w:color w:val="000000"/>
+          <w:sz w:val="28"/>
+          <w:szCs w:val="28"/>
+        </w:rPr>
+        <w:t>&gt;</w:t>
+      </w:r>
+      <w:r>
+        <w:rPr>
+          <w:rFonts w:ascii="Times New Roman" w:hAnsi="Times New Roman" w:cs="Times New Roman"/>
+          <w:color w:val="000000"/>
+          <w:sz w:val="28"/>
+          <w:szCs w:val="28"/>
+        </w:rPr>
+        <w:t>Лікувальний масаж</w:t>
+      </w:r>
+      <w:r>
+        <w:rPr>
+          <w:rFonts w:ascii="Times New Roman" w:hAnsi="Times New Roman" w:cs="Times New Roman"/>
+          <w:b/>
+          <w:bCs/>
+          <w:color w:val="000000"/>
+          <w:sz w:val="28"/>
+          <w:szCs w:val="28"/>
+        </w:rPr>
+        <w:t>&lt;/</w:t>
+      </w:r>
+      <w:r>
+        <w:rPr>
+          <w:rFonts w:ascii="Times New Roman" w:hAnsi="Times New Roman" w:cs="Times New Roman"/>
+          <w:color w:val="000000"/>
+          <w:sz w:val="28"/>
+          <w:szCs w:val="28"/>
+          <w:lang w:val="en-US"/>
+        </w:rPr>
+        <w:t>b</w:t>
+      </w:r>
+      <w:r>
+        <w:rPr>
+          <w:rFonts w:ascii="Times New Roman" w:hAnsi="Times New Roman" w:cs="Times New Roman"/>
+          <w:b/>
+          <w:bCs/>
+          <w:color w:val="000000"/>
+          <w:sz w:val="28"/>
+          <w:szCs w:val="28"/>
+        </w:rPr>
+        <w:t>&gt;</w:t>
+      </w:r>
+      <w:r>
+        <w:rPr>
+          <w:rFonts w:ascii="Times New Roman" w:hAnsi="Times New Roman" w:cs="Times New Roman"/>
+          <w:color w:val="000000"/>
+          <w:sz w:val="28"/>
+          <w:szCs w:val="28"/>
+        </w:rPr>
+        <w:t> - це один з методів механічного впливу на пацієнта , а саме на м’язи ,фасції,сухожилки-кріплення м’язів.</w:t>
       </w:r>
     </w:p>
     <w:sectPr>

</xml_diff>

<commit_message>
updated og, links, and justify text
</commit_message>
<xml_diff>
--- a/Dimed Інструкція.docx
+++ b/Dimed Інструкція.docx
@@ -2990,8 +2990,9 @@
           <w:bCs/>
           <w:sz w:val="28"/>
           <w:szCs w:val="28"/>
-        </w:rPr>
-        <w:t>\</w:t>
+          <w:lang w:val="ru-RU"/>
+        </w:rPr>
+        <w:t>/</w:t>
       </w:r>
       <w:r>
         <w:rPr>
@@ -3018,6 +3019,7 @@
       <w:pPr>
         <w:rPr>
           <w:rFonts w:ascii="Times New Roman" w:hAnsi="Times New Roman" w:cs="Times New Roman"/>
+          <w:color w:val="000000"/>
           <w:sz w:val="28"/>
           <w:szCs w:val="28"/>
         </w:rPr>
@@ -3101,7 +3103,7 @@
           <w:sz w:val="28"/>
           <w:szCs w:val="28"/>
         </w:rPr>
-        <w:t>Лікувальний масаж - це один з методів механічного впливу на пацієнта , а саме на м’язи ,фасції,сухожилки-кріплення м’язів.</w:t>
+        <w:t>Лікувальний масаж - це один з методів механічного впливу на пацієнта , а саме на м’язи ,фасції,сухожилки-кріплення м’язів. Я хочу “Лікувальний масаж виділити жирним”, я пишу &lt;</w:t>
       </w:r>
       <w:r>
         <w:rPr>
@@ -3109,8 +3111,9 @@
           <w:color w:val="000000"/>
           <w:sz w:val="28"/>
           <w:szCs w:val="28"/>
-        </w:rPr>
-        <w:t xml:space="preserve"> Я хочу “Лікувальний масаж виділити жирним”, я пишу &lt;</w:t>
+          <w:lang w:val="en-US"/>
+        </w:rPr>
+        <w:t>b</w:t>
       </w:r>
       <w:r>
         <w:rPr>
@@ -3118,27 +3121,8 @@
           <w:color w:val="000000"/>
           <w:sz w:val="28"/>
           <w:szCs w:val="28"/>
-          <w:lang w:val="en-US"/>
-        </w:rPr>
-        <w:t>b</w:t>
-      </w:r>
-      <w:r>
-        <w:rPr>
-          <w:rFonts w:ascii="Times New Roman" w:hAnsi="Times New Roman" w:cs="Times New Roman"/>
-          <w:color w:val="000000"/>
-          <w:sz w:val="28"/>
-          <w:szCs w:val="28"/>
-        </w:rPr>
-        <w:t>&gt;</w:t>
-      </w:r>
-      <w:r>
-        <w:rPr>
-          <w:rFonts w:ascii="Times New Roman" w:hAnsi="Times New Roman" w:cs="Times New Roman"/>
-          <w:color w:val="000000"/>
-          <w:sz w:val="28"/>
-          <w:szCs w:val="28"/>
-        </w:rPr>
-        <w:t>Лікувальний масаж</w:t>
+        </w:rPr>
+        <w:t>&gt;Лікувальний масаж</w:t>
       </w:r>
       <w:r>
         <w:rPr>
@@ -3180,6 +3164,557 @@
           <w:szCs w:val="28"/>
         </w:rPr>
         <w:t> - це один з методів механічного впливу на пацієнта , а саме на м’язи ,фасції,сухожилки-кріплення м’язів.</w:t>
+      </w:r>
+    </w:p>
+    <w:p>
+      <w:pPr>
+        <w:rPr>
+          <w:rFonts w:ascii="Times New Roman" w:hAnsi="Times New Roman" w:cs="Times New Roman"/>
+          <w:color w:val="000000"/>
+          <w:sz w:val="28"/>
+          <w:szCs w:val="28"/>
+        </w:rPr>
+      </w:pPr>
+    </w:p>
+    <w:p>
+      <w:pPr>
+        <w:rPr>
+          <w:rFonts w:ascii="Times New Roman" w:hAnsi="Times New Roman" w:cs="Times New Roman"/>
+          <w:b/>
+          <w:bCs/>
+          <w:color w:val="000000"/>
+          <w:sz w:val="28"/>
+          <w:szCs w:val="28"/>
+        </w:rPr>
+      </w:pPr>
+      <w:r>
+        <w:rPr>
+          <w:rFonts w:ascii="Times New Roman" w:hAnsi="Times New Roman" w:cs="Times New Roman"/>
+          <w:b/>
+          <w:bCs/>
+          <w:color w:val="000000"/>
+          <w:sz w:val="28"/>
+          <w:szCs w:val="28"/>
+        </w:rPr>
+        <w:t>Додавання ефектів, переваг, показань, антипоказань:</w:t>
+      </w:r>
+    </w:p>
+    <w:p>
+      <w:pPr>
+        <w:rPr>
+          <w:rFonts w:ascii="Times New Roman" w:hAnsi="Times New Roman" w:cs="Times New Roman"/>
+          <w:b/>
+          <w:bCs/>
+          <w:sz w:val="28"/>
+          <w:szCs w:val="28"/>
+        </w:rPr>
+      </w:pPr>
+      <w:r>
+        <w:rPr>
+          <w:rFonts w:ascii="Times New Roman" w:hAnsi="Times New Roman" w:cs="Times New Roman"/>
+          <w:b/>
+          <w:bCs/>
+          <w:noProof/>
+          <w:sz w:val="28"/>
+          <w:szCs w:val="28"/>
+        </w:rPr>
+        <w:drawing>
+          <wp:inline distT="0" distB="0" distL="0" distR="0" wp14:anchorId="7F17FFB9" wp14:editId="619DC7AB">
+            <wp:extent cx="5731510" cy="2774315"/>
+            <wp:effectExtent l="0" t="0" r="2540" b="6985"/>
+            <wp:docPr id="32" name="Picture 32"/>
+            <wp:cNvGraphicFramePr>
+              <a:graphicFrameLocks xmlns:a="http://schemas.openxmlformats.org/drawingml/2006/main" noChangeAspect="1"/>
+            </wp:cNvGraphicFramePr>
+            <a:graphic xmlns:a="http://schemas.openxmlformats.org/drawingml/2006/main">
+              <a:graphicData uri="http://schemas.openxmlformats.org/drawingml/2006/picture">
+                <pic:pic xmlns:pic="http://schemas.openxmlformats.org/drawingml/2006/picture">
+                  <pic:nvPicPr>
+                    <pic:cNvPr id="1" name=""/>
+                    <pic:cNvPicPr/>
+                  </pic:nvPicPr>
+                  <pic:blipFill>
+                    <a:blip r:embed="rId37"/>
+                    <a:stretch>
+                      <a:fillRect/>
+                    </a:stretch>
+                  </pic:blipFill>
+                  <pic:spPr>
+                    <a:xfrm>
+                      <a:off x="0" y="0"/>
+                      <a:ext cx="5731510" cy="2774315"/>
+                    </a:xfrm>
+                    <a:prstGeom prst="rect">
+                      <a:avLst/>
+                    </a:prstGeom>
+                  </pic:spPr>
+                </pic:pic>
+              </a:graphicData>
+            </a:graphic>
+          </wp:inline>
+        </w:drawing>
+      </w:r>
+    </w:p>
+    <w:p>
+      <w:pPr>
+        <w:rPr>
+          <w:rFonts w:ascii="Times New Roman" w:hAnsi="Times New Roman" w:cs="Times New Roman"/>
+          <w:sz w:val="28"/>
+          <w:szCs w:val="28"/>
+        </w:rPr>
+      </w:pPr>
+      <w:r>
+        <w:rPr>
+          <w:rFonts w:ascii="Times New Roman" w:hAnsi="Times New Roman" w:cs="Times New Roman"/>
+          <w:sz w:val="28"/>
+          <w:szCs w:val="28"/>
+        </w:rPr>
+        <w:t>Наприклад хочемо додати ефекти, бачимо в списку є два ефекта. Наводимо мишкою на ефекти як на рисунку і бачимо знак плюса, натискаємо.Вікдривається таке поле:</w:t>
+      </w:r>
+    </w:p>
+    <w:p>
+      <w:pPr>
+        <w:rPr>
+          <w:rFonts w:ascii="Times New Roman" w:hAnsi="Times New Roman" w:cs="Times New Roman"/>
+          <w:b/>
+          <w:bCs/>
+          <w:sz w:val="28"/>
+          <w:szCs w:val="28"/>
+        </w:rPr>
+      </w:pPr>
+      <w:r>
+        <w:rPr>
+          <w:rFonts w:ascii="Times New Roman" w:hAnsi="Times New Roman" w:cs="Times New Roman"/>
+          <w:b/>
+          <w:bCs/>
+          <w:sz w:val="28"/>
+          <w:szCs w:val="28"/>
+        </w:rPr>
+        <w:br w:type="page"/>
+      </w:r>
+    </w:p>
+    <w:p>
+      <w:pPr>
+        <w:rPr>
+          <w:rFonts w:ascii="Times New Roman" w:hAnsi="Times New Roman" w:cs="Times New Roman"/>
+          <w:b/>
+          <w:bCs/>
+          <w:sz w:val="28"/>
+          <w:szCs w:val="28"/>
+        </w:rPr>
+      </w:pPr>
+      <w:r>
+        <w:rPr>
+          <w:rFonts w:ascii="Times New Roman" w:hAnsi="Times New Roman" w:cs="Times New Roman"/>
+          <w:b/>
+          <w:bCs/>
+          <w:noProof/>
+          <w:sz w:val="28"/>
+          <w:szCs w:val="28"/>
+        </w:rPr>
+        <w:lastRenderedPageBreak/>
+        <w:drawing>
+          <wp:inline distT="0" distB="0" distL="0" distR="0" wp14:anchorId="70599F5D" wp14:editId="4BB06508">
+            <wp:extent cx="5731510" cy="1932305"/>
+            <wp:effectExtent l="0" t="0" r="2540" b="0"/>
+            <wp:docPr id="33" name="Picture 33"/>
+            <wp:cNvGraphicFramePr>
+              <a:graphicFrameLocks xmlns:a="http://schemas.openxmlformats.org/drawingml/2006/main" noChangeAspect="1"/>
+            </wp:cNvGraphicFramePr>
+            <a:graphic xmlns:a="http://schemas.openxmlformats.org/drawingml/2006/main">
+              <a:graphicData uri="http://schemas.openxmlformats.org/drawingml/2006/picture">
+                <pic:pic xmlns:pic="http://schemas.openxmlformats.org/drawingml/2006/picture">
+                  <pic:nvPicPr>
+                    <pic:cNvPr id="1" name=""/>
+                    <pic:cNvPicPr/>
+                  </pic:nvPicPr>
+                  <pic:blipFill>
+                    <a:blip r:embed="rId38"/>
+                    <a:stretch>
+                      <a:fillRect/>
+                    </a:stretch>
+                  </pic:blipFill>
+                  <pic:spPr>
+                    <a:xfrm>
+                      <a:off x="0" y="0"/>
+                      <a:ext cx="5731510" cy="1932305"/>
+                    </a:xfrm>
+                    <a:prstGeom prst="rect">
+                      <a:avLst/>
+                    </a:prstGeom>
+                  </pic:spPr>
+                </pic:pic>
+              </a:graphicData>
+            </a:graphic>
+          </wp:inline>
+        </w:drawing>
+      </w:r>
+    </w:p>
+    <w:p>
+      <w:pPr>
+        <w:rPr>
+          <w:rFonts w:ascii="Times New Roman" w:hAnsi="Times New Roman" w:cs="Times New Roman"/>
+          <w:sz w:val="28"/>
+          <w:szCs w:val="28"/>
+          <w:lang w:val="en-US"/>
+        </w:rPr>
+      </w:pPr>
+      <w:r>
+        <w:rPr>
+          <w:rFonts w:ascii="Times New Roman" w:hAnsi="Times New Roman" w:cs="Times New Roman"/>
+          <w:sz w:val="28"/>
+          <w:szCs w:val="28"/>
+        </w:rPr>
+        <w:t xml:space="preserve">Там де </w:t>
+      </w:r>
+      <w:r>
+        <w:rPr>
+          <w:rFonts w:ascii="Times New Roman" w:hAnsi="Times New Roman" w:cs="Times New Roman"/>
+          <w:sz w:val="28"/>
+          <w:szCs w:val="28"/>
+          <w:lang w:val="en-US"/>
+        </w:rPr>
+        <w:t>string</w:t>
+      </w:r>
+      <w:r>
+        <w:rPr>
+          <w:rFonts w:ascii="Times New Roman" w:hAnsi="Times New Roman" w:cs="Times New Roman"/>
+          <w:sz w:val="28"/>
+          <w:szCs w:val="28"/>
+        </w:rPr>
+        <w:t xml:space="preserve"> вибираємо </w:t>
+      </w:r>
+      <w:r>
+        <w:rPr>
+          <w:rFonts w:ascii="Times New Roman" w:hAnsi="Times New Roman" w:cs="Times New Roman"/>
+          <w:sz w:val="28"/>
+          <w:szCs w:val="28"/>
+          <w:lang w:val="en-US"/>
+        </w:rPr>
+        <w:t>map</w:t>
+      </w:r>
+    </w:p>
+    <w:p>
+      <w:pPr>
+        <w:rPr>
+          <w:rFonts w:ascii="Times New Roman" w:hAnsi="Times New Roman" w:cs="Times New Roman"/>
+          <w:b/>
+          <w:bCs/>
+          <w:sz w:val="28"/>
+          <w:szCs w:val="28"/>
+          <w:lang w:val="en-US"/>
+        </w:rPr>
+      </w:pPr>
+      <w:r>
+        <w:rPr>
+          <w:rFonts w:ascii="Times New Roman" w:hAnsi="Times New Roman" w:cs="Times New Roman"/>
+          <w:b/>
+          <w:bCs/>
+          <w:noProof/>
+          <w:sz w:val="28"/>
+          <w:szCs w:val="28"/>
+          <w:lang w:val="en-US"/>
+        </w:rPr>
+        <w:drawing>
+          <wp:inline distT="0" distB="0" distL="0" distR="0" wp14:anchorId="3FA3228A" wp14:editId="765D7296">
+            <wp:extent cx="5731510" cy="3547110"/>
+            <wp:effectExtent l="0" t="0" r="2540" b="0"/>
+            <wp:docPr id="34" name="Picture 34"/>
+            <wp:cNvGraphicFramePr>
+              <a:graphicFrameLocks xmlns:a="http://schemas.openxmlformats.org/drawingml/2006/main" noChangeAspect="1"/>
+            </wp:cNvGraphicFramePr>
+            <a:graphic xmlns:a="http://schemas.openxmlformats.org/drawingml/2006/main">
+              <a:graphicData uri="http://schemas.openxmlformats.org/drawingml/2006/picture">
+                <pic:pic xmlns:pic="http://schemas.openxmlformats.org/drawingml/2006/picture">
+                  <pic:nvPicPr>
+                    <pic:cNvPr id="1" name=""/>
+                    <pic:cNvPicPr/>
+                  </pic:nvPicPr>
+                  <pic:blipFill>
+                    <a:blip r:embed="rId39"/>
+                    <a:stretch>
+                      <a:fillRect/>
+                    </a:stretch>
+                  </pic:blipFill>
+                  <pic:spPr>
+                    <a:xfrm>
+                      <a:off x="0" y="0"/>
+                      <a:ext cx="5731510" cy="3547110"/>
+                    </a:xfrm>
+                    <a:prstGeom prst="rect">
+                      <a:avLst/>
+                    </a:prstGeom>
+                  </pic:spPr>
+                </pic:pic>
+              </a:graphicData>
+            </a:graphic>
+          </wp:inline>
+        </w:drawing>
+      </w:r>
+    </w:p>
+    <w:p>
+      <w:pPr>
+        <w:rPr>
+          <w:rFonts w:ascii="Times New Roman" w:hAnsi="Times New Roman" w:cs="Times New Roman"/>
+          <w:sz w:val="28"/>
+          <w:szCs w:val="28"/>
+        </w:rPr>
+      </w:pPr>
+      <w:r>
+        <w:rPr>
+          <w:rFonts w:ascii="Times New Roman" w:hAnsi="Times New Roman" w:cs="Times New Roman"/>
+          <w:sz w:val="28"/>
+          <w:szCs w:val="28"/>
+        </w:rPr>
+        <w:t xml:space="preserve">Натискаємо на </w:t>
+      </w:r>
+      <w:r>
+        <w:rPr>
+          <w:rFonts w:ascii="Times New Roman" w:hAnsi="Times New Roman" w:cs="Times New Roman"/>
+          <w:sz w:val="28"/>
+          <w:szCs w:val="28"/>
+          <w:lang w:val="en-US"/>
+        </w:rPr>
+        <w:t>add</w:t>
+      </w:r>
+      <w:r>
+        <w:rPr>
+          <w:rFonts w:ascii="Times New Roman" w:hAnsi="Times New Roman" w:cs="Times New Roman"/>
+          <w:sz w:val="28"/>
+          <w:szCs w:val="28"/>
+          <w:lang w:val="ru-RU"/>
+        </w:rPr>
+        <w:t xml:space="preserve"> </w:t>
+      </w:r>
+      <w:r>
+        <w:rPr>
+          <w:rFonts w:ascii="Times New Roman" w:hAnsi="Times New Roman" w:cs="Times New Roman"/>
+          <w:sz w:val="28"/>
+          <w:szCs w:val="28"/>
+          <w:lang w:val="en-US"/>
+        </w:rPr>
+        <w:t>field</w:t>
+      </w:r>
+      <w:r>
+        <w:rPr>
+          <w:rFonts w:ascii="Times New Roman" w:hAnsi="Times New Roman" w:cs="Times New Roman"/>
+          <w:sz w:val="28"/>
+          <w:szCs w:val="28"/>
+          <w:lang w:val="ru-RU"/>
+        </w:rPr>
+        <w:t xml:space="preserve"> </w:t>
+      </w:r>
+      <w:r>
+        <w:rPr>
+          <w:rFonts w:ascii="Times New Roman" w:hAnsi="Times New Roman" w:cs="Times New Roman"/>
+          <w:sz w:val="28"/>
+          <w:szCs w:val="28"/>
+        </w:rPr>
+        <w:t>і додаємо ще одне поле в цьому вікні</w:t>
+      </w:r>
+    </w:p>
+    <w:p>
+      <w:pPr>
+        <w:rPr>
+          <w:rFonts w:ascii="Times New Roman" w:hAnsi="Times New Roman" w:cs="Times New Roman"/>
+          <w:b/>
+          <w:bCs/>
+          <w:sz w:val="28"/>
+          <w:szCs w:val="28"/>
+          <w:lang w:val="en-US"/>
+        </w:rPr>
+      </w:pPr>
+      <w:r>
+        <w:rPr>
+          <w:rFonts w:ascii="Times New Roman" w:hAnsi="Times New Roman" w:cs="Times New Roman"/>
+          <w:b/>
+          <w:bCs/>
+          <w:noProof/>
+          <w:sz w:val="28"/>
+          <w:szCs w:val="28"/>
+        </w:rPr>
+        <w:lastRenderedPageBreak/>
+        <w:drawing>
+          <wp:inline distT="0" distB="0" distL="0" distR="0" wp14:anchorId="6DC836D5" wp14:editId="693FF4A0">
+            <wp:extent cx="5731510" cy="2706370"/>
+            <wp:effectExtent l="0" t="0" r="2540" b="0"/>
+            <wp:docPr id="35" name="Picture 35"/>
+            <wp:cNvGraphicFramePr>
+              <a:graphicFrameLocks xmlns:a="http://schemas.openxmlformats.org/drawingml/2006/main" noChangeAspect="1"/>
+            </wp:cNvGraphicFramePr>
+            <a:graphic xmlns:a="http://schemas.openxmlformats.org/drawingml/2006/main">
+              <a:graphicData uri="http://schemas.openxmlformats.org/drawingml/2006/picture">
+                <pic:pic xmlns:pic="http://schemas.openxmlformats.org/drawingml/2006/picture">
+                  <pic:nvPicPr>
+                    <pic:cNvPr id="1" name=""/>
+                    <pic:cNvPicPr/>
+                  </pic:nvPicPr>
+                  <pic:blipFill>
+                    <a:blip r:embed="rId40"/>
+                    <a:stretch>
+                      <a:fillRect/>
+                    </a:stretch>
+                  </pic:blipFill>
+                  <pic:spPr>
+                    <a:xfrm>
+                      <a:off x="0" y="0"/>
+                      <a:ext cx="5731510" cy="2706370"/>
+                    </a:xfrm>
+                    <a:prstGeom prst="rect">
+                      <a:avLst/>
+                    </a:prstGeom>
+                  </pic:spPr>
+                </pic:pic>
+              </a:graphicData>
+            </a:graphic>
+          </wp:inline>
+        </w:drawing>
+      </w:r>
+    </w:p>
+    <w:p>
+      <w:pPr>
+        <w:rPr>
+          <w:rFonts w:ascii="Times New Roman" w:hAnsi="Times New Roman" w:cs="Times New Roman"/>
+          <w:sz w:val="28"/>
+          <w:szCs w:val="28"/>
+          <w:lang w:val="ru-RU"/>
+        </w:rPr>
+      </w:pPr>
+      <w:r>
+        <w:rPr>
+          <w:rFonts w:ascii="Times New Roman" w:hAnsi="Times New Roman" w:cs="Times New Roman"/>
+          <w:sz w:val="28"/>
+          <w:szCs w:val="28"/>
+        </w:rPr>
+        <w:t xml:space="preserve">В перше поле вписуємо </w:t>
+      </w:r>
+      <w:r>
+        <w:rPr>
+          <w:rFonts w:ascii="Times New Roman" w:hAnsi="Times New Roman" w:cs="Times New Roman"/>
+          <w:sz w:val="28"/>
+          <w:szCs w:val="28"/>
+          <w:lang w:val="en-US"/>
+        </w:rPr>
+        <w:t>name</w:t>
+      </w:r>
+      <w:r>
+        <w:rPr>
+          <w:rFonts w:ascii="Times New Roman" w:hAnsi="Times New Roman" w:cs="Times New Roman"/>
+          <w:sz w:val="28"/>
+          <w:szCs w:val="28"/>
+          <w:lang w:val="ru-RU"/>
+        </w:rPr>
+        <w:t xml:space="preserve">, </w:t>
+      </w:r>
+      <w:r>
+        <w:rPr>
+          <w:rFonts w:ascii="Times New Roman" w:hAnsi="Times New Roman" w:cs="Times New Roman"/>
+          <w:sz w:val="28"/>
+          <w:szCs w:val="28"/>
+        </w:rPr>
+        <w:t xml:space="preserve">а в друге </w:t>
+      </w:r>
+      <w:r>
+        <w:rPr>
+          <w:rFonts w:ascii="Times New Roman" w:hAnsi="Times New Roman" w:cs="Times New Roman"/>
+          <w:sz w:val="28"/>
+          <w:szCs w:val="28"/>
+          <w:lang w:val="en-US"/>
+        </w:rPr>
+        <w:t>description</w:t>
+      </w:r>
+      <w:r>
+        <w:rPr>
+          <w:rFonts w:ascii="Times New Roman" w:hAnsi="Times New Roman" w:cs="Times New Roman"/>
+          <w:sz w:val="28"/>
+          <w:szCs w:val="28"/>
+          <w:lang w:val="ru-RU"/>
+        </w:rPr>
+        <w:t xml:space="preserve"> </w:t>
+      </w:r>
+      <w:r>
+        <w:rPr>
+          <w:rFonts w:ascii="Times New Roman" w:hAnsi="Times New Roman" w:cs="Times New Roman"/>
+          <w:sz w:val="28"/>
+          <w:szCs w:val="28"/>
+        </w:rPr>
+        <w:t xml:space="preserve">як показано на рисунку нижче, заповняємо значення, які мають бути і натискаємо </w:t>
+      </w:r>
+      <w:r>
+        <w:rPr>
+          <w:rFonts w:ascii="Times New Roman" w:hAnsi="Times New Roman" w:cs="Times New Roman"/>
+          <w:sz w:val="28"/>
+          <w:szCs w:val="28"/>
+          <w:lang w:val="en-US"/>
+        </w:rPr>
+        <w:t>add</w:t>
+      </w:r>
+      <w:r>
+        <w:rPr>
+          <w:rFonts w:ascii="Times New Roman" w:hAnsi="Times New Roman" w:cs="Times New Roman"/>
+          <w:sz w:val="28"/>
+          <w:szCs w:val="28"/>
+          <w:lang w:val="ru-RU"/>
+        </w:rPr>
+        <w:t>.</w:t>
+      </w:r>
+    </w:p>
+    <w:p>
+      <w:pPr>
+        <w:rPr>
+          <w:rFonts w:ascii="Times New Roman" w:hAnsi="Times New Roman" w:cs="Times New Roman"/>
+          <w:b/>
+          <w:bCs/>
+          <w:sz w:val="28"/>
+          <w:szCs w:val="28"/>
+          <w:lang w:val="ru-RU"/>
+        </w:rPr>
+      </w:pPr>
+      <w:r>
+        <w:rPr>
+          <w:rFonts w:ascii="Times New Roman" w:hAnsi="Times New Roman" w:cs="Times New Roman"/>
+          <w:b/>
+          <w:bCs/>
+          <w:noProof/>
+          <w:sz w:val="28"/>
+          <w:szCs w:val="28"/>
+          <w:lang w:val="ru-RU"/>
+        </w:rPr>
+        <w:drawing>
+          <wp:inline distT="0" distB="0" distL="0" distR="0" wp14:anchorId="57E3E9F4" wp14:editId="3B792BAE">
+            <wp:extent cx="5731510" cy="3490595"/>
+            <wp:effectExtent l="0" t="0" r="2540" b="0"/>
+            <wp:docPr id="36" name="Picture 36"/>
+            <wp:cNvGraphicFramePr>
+              <a:graphicFrameLocks xmlns:a="http://schemas.openxmlformats.org/drawingml/2006/main" noChangeAspect="1"/>
+            </wp:cNvGraphicFramePr>
+            <a:graphic xmlns:a="http://schemas.openxmlformats.org/drawingml/2006/main">
+              <a:graphicData uri="http://schemas.openxmlformats.org/drawingml/2006/picture">
+                <pic:pic xmlns:pic="http://schemas.openxmlformats.org/drawingml/2006/picture">
+                  <pic:nvPicPr>
+                    <pic:cNvPr id="1" name=""/>
+                    <pic:cNvPicPr/>
+                  </pic:nvPicPr>
+                  <pic:blipFill>
+                    <a:blip r:embed="rId41"/>
+                    <a:stretch>
+                      <a:fillRect/>
+                    </a:stretch>
+                  </pic:blipFill>
+                  <pic:spPr>
+                    <a:xfrm>
+                      <a:off x="0" y="0"/>
+                      <a:ext cx="5731510" cy="3490595"/>
+                    </a:xfrm>
+                    <a:prstGeom prst="rect">
+                      <a:avLst/>
+                    </a:prstGeom>
+                  </pic:spPr>
+                </pic:pic>
+              </a:graphicData>
+            </a:graphic>
+          </wp:inline>
+        </w:drawing>
       </w:r>
     </w:p>
     <w:sectPr>

</xml_diff>